<commit_message>
more lots of fixing
</commit_message>
<xml_diff>
--- a/Phase 1/Phase 1 content.docx
+++ b/Phase 1/Phase 1 content.docx
@@ -485,7 +485,7 @@
                 <w:szCs w:val="22"/>
                 <w:lang w:val="en-ZA" w:eastAsia="en-US" w:bidi="ar-SA"/>
               </w:rPr>
-              <w:t>HRdep</w:t>
+              <w:t>HR</w:t>
             </w:r>
           </w:p>
         </w:tc>
@@ -590,7 +590,11 @@
               <w:spacing w:lineRule="auto" w:line="240" w:before="0" w:after="0"/>
               <w:jc w:val="left"/>
               <w:rPr>
-                <w:rFonts w:ascii="Arial" w:hAnsi="Arial" w:cs="Arial"/>
+                <w:rFonts w:ascii="Arial" w:hAnsi="Arial" w:eastAsia="Calibri" w:cs="Arial"/>
+                <w:kern w:val="0"/>
+                <w:sz w:val="22"/>
+                <w:szCs w:val="22"/>
+                <w:lang w:val="en-ZA" w:eastAsia="en-US" w:bidi="ar-SA"/>
               </w:rPr>
             </w:pPr>
             <w:r>
@@ -601,7 +605,7 @@
                 <w:szCs w:val="22"/>
                 <w:lang w:val="en-ZA" w:eastAsia="en-US" w:bidi="ar-SA"/>
               </w:rPr>
-              <w:t>Employees</w:t>
+              <w:t>user</w:t>
             </w:r>
           </w:p>
         </w:tc>
@@ -1918,22 +1922,6 @@
         <w:ind w:left="-624" w:hanging="0"/>
         <w:rPr>
           <w:rFonts w:ascii="Arial" w:hAnsi="Arial" w:cs="Arial"/>
-          <w:lang w:val="en-US"/>
-        </w:rPr>
-      </w:pPr>
-      <w:r>
-        <w:rPr>
-          <w:rFonts w:cs="Arial" w:ascii="Arial" w:hAnsi="Arial"/>
-          <w:lang w:val="en-US"/>
-        </w:rPr>
-      </w:r>
-    </w:p>
-    <w:p>
-      <w:pPr>
-        <w:pStyle w:val="Normal"/>
-        <w:ind w:left="-624" w:hanging="0"/>
-        <w:rPr>
-          <w:rFonts w:ascii="Arial" w:hAnsi="Arial" w:cs="Arial"/>
           <w:b/>
           <w:b/>
           <w:bCs/>
@@ -1951,7 +1939,253 @@
           <w:u w:val="single"/>
           <w:lang w:val="en-US"/>
         </w:rPr>
-        <w:t>5. GUI design:</w:t>
+        <w:t>5. GUI design</w:t>
+      </w:r>
+      <w:r>
+        <w:rPr>
+          <w:rFonts w:cs="Arial" w:ascii="Arial" w:hAnsi="Arial"/>
+          <w:b w:val="false"/>
+          <w:bCs w:val="false"/>
+          <w:sz w:val="34"/>
+          <w:u w:val="none"/>
+          <w:lang w:val="en-US"/>
+        </w:rPr>
+        <w:t>:</w:t>
+      </w:r>
+    </w:p>
+    <w:p>
+      <w:pPr>
+        <w:pStyle w:val="Normal"/>
+        <w:ind w:left="-624" w:hanging="0"/>
+        <w:rPr>
+          <w:rFonts w:ascii="Arial" w:hAnsi="Arial" w:cs="Arial"/>
+          <w:b/>
+          <w:b/>
+          <w:bCs/>
+          <w:sz w:val="26"/>
+          <w:u w:val="single"/>
+          <w:lang w:val="en-US"/>
+        </w:rPr>
+      </w:pPr>
+      <w:r>
+        <w:drawing>
+          <wp:anchor behindDoc="0" distT="0" distB="0" distL="0" distR="0" simplePos="0" locked="0" layoutInCell="0" allowOverlap="1" relativeHeight="3">
+            <wp:simplePos x="0" y="0"/>
+            <wp:positionH relativeFrom="column">
+              <wp:posOffset>-379730</wp:posOffset>
+            </wp:positionH>
+            <wp:positionV relativeFrom="paragraph">
+              <wp:posOffset>-46355</wp:posOffset>
+            </wp:positionV>
+            <wp:extent cx="1602105" cy="1450975"/>
+            <wp:effectExtent l="0" t="0" r="0" b="0"/>
+            <wp:wrapSquare wrapText="largest"/>
+            <wp:docPr id="2" name="Image2" descr=""/>
+            <wp:cNvGraphicFramePr>
+              <a:graphicFrameLocks xmlns:a="http://schemas.openxmlformats.org/drawingml/2006/main" noChangeAspect="1"/>
+            </wp:cNvGraphicFramePr>
+            <a:graphic xmlns:a="http://schemas.openxmlformats.org/drawingml/2006/main">
+              <a:graphicData uri="http://schemas.openxmlformats.org/drawingml/2006/picture">
+                <pic:pic xmlns:pic="http://schemas.openxmlformats.org/drawingml/2006/picture">
+                  <pic:nvPicPr>
+                    <pic:cNvPr id="2" name="Image2" descr=""/>
+                    <pic:cNvPicPr>
+                      <a:picLocks noChangeAspect="1" noChangeArrowheads="1"/>
+                    </pic:cNvPicPr>
+                  </pic:nvPicPr>
+                  <pic:blipFill>
+                    <a:blip r:embed="rId5"/>
+                    <a:srcRect l="0" t="2987" r="0" b="3355"/>
+                    <a:stretch>
+                      <a:fillRect/>
+                    </a:stretch>
+                  </pic:blipFill>
+                  <pic:spPr bwMode="auto">
+                    <a:xfrm>
+                      <a:off x="0" y="0"/>
+                      <a:ext cx="1602105" cy="1450975"/>
+                    </a:xfrm>
+                    <a:prstGeom prst="rect">
+                      <a:avLst/>
+                    </a:prstGeom>
+                  </pic:spPr>
+                </pic:pic>
+              </a:graphicData>
+            </a:graphic>
+          </wp:anchor>
+        </w:drawing>
+      </w:r>
+      <w:r>
+        <w:rPr>
+          <w:rFonts w:cs="Arial" w:ascii="Arial" w:hAnsi="Arial"/>
+          <w:b w:val="false"/>
+          <w:bCs w:val="false"/>
+          <w:sz w:val="26"/>
+          <w:u w:val="none"/>
+          <w:lang w:val="en-US"/>
+        </w:rPr>
+        <w:tab/>
+      </w:r>
+      <w:r>
+        <w:rPr>
+          <w:rFonts w:cs="Arial" w:ascii="Arial" w:hAnsi="Arial"/>
+          <w:b/>
+          <w:bCs/>
+          <w:sz w:val="26"/>
+          <w:u w:val="single"/>
+          <w:lang w:val="en-US"/>
+        </w:rPr>
+        <w:t>Login form</w:t>
+      </w:r>
+      <w:r>
+        <w:rPr>
+          <w:rFonts w:cs="Arial" w:ascii="Arial" w:hAnsi="Arial"/>
+          <w:b w:val="false"/>
+          <w:bCs w:val="false"/>
+          <w:sz w:val="26"/>
+          <w:u w:val="none"/>
+          <w:lang w:val="en-US"/>
+        </w:rPr>
+        <w:t>:</w:t>
+      </w:r>
+    </w:p>
+    <w:p>
+      <w:pPr>
+        <w:pStyle w:val="Normal"/>
+        <w:numPr>
+          <w:ilvl w:val="0"/>
+          <w:numId w:val="1"/>
+        </w:numPr>
+        <w:spacing w:before="0" w:after="0"/>
+        <w:rPr>
+          <w:rFonts w:ascii="Arial" w:hAnsi="Arial" w:cs="Arial"/>
+          <w:b w:val="false"/>
+          <w:b w:val="false"/>
+          <w:bCs w:val="false"/>
+          <w:sz w:val="22"/>
+          <w:u w:val="none"/>
+          <w:lang w:val="en-US"/>
+        </w:rPr>
+      </w:pPr>
+      <w:r>
+        <w:rPr>
+          <w:rFonts w:cs="Arial" w:ascii="Arial" w:hAnsi="Arial"/>
+          <w:b w:val="false"/>
+          <w:bCs w:val="false"/>
+          <w:sz w:val="22"/>
+          <w:u w:val="none"/>
+          <w:lang w:val="en-US"/>
+        </w:rPr>
+        <w:t>Clear labeling</w:t>
+      </w:r>
+    </w:p>
+    <w:p>
+      <w:pPr>
+        <w:pStyle w:val="Normal"/>
+        <w:numPr>
+          <w:ilvl w:val="0"/>
+          <w:numId w:val="1"/>
+        </w:numPr>
+        <w:spacing w:before="0" w:after="0"/>
+        <w:rPr>
+          <w:rFonts w:ascii="Arial" w:hAnsi="Arial" w:cs="Arial"/>
+          <w:b w:val="false"/>
+          <w:b w:val="false"/>
+          <w:bCs w:val="false"/>
+          <w:sz w:val="22"/>
+          <w:u w:val="none"/>
+          <w:lang w:val="en-US"/>
+        </w:rPr>
+      </w:pPr>
+      <w:r>
+        <w:rPr>
+          <w:rFonts w:cs="Arial" w:ascii="Arial" w:hAnsi="Arial"/>
+          <w:b w:val="false"/>
+          <w:bCs w:val="false"/>
+          <w:sz w:val="22"/>
+          <w:u w:val="none"/>
+          <w:lang w:val="en-US"/>
+        </w:rPr>
+        <w:t>Appropriate error messages for invalid inputs</w:t>
+      </w:r>
+    </w:p>
+    <w:p>
+      <w:pPr>
+        <w:pStyle w:val="Normal"/>
+        <w:numPr>
+          <w:ilvl w:val="0"/>
+          <w:numId w:val="1"/>
+        </w:numPr>
+        <w:spacing w:before="0" w:after="0"/>
+        <w:rPr>
+          <w:rFonts w:ascii="Arial" w:hAnsi="Arial" w:cs="Arial"/>
+          <w:b w:val="false"/>
+          <w:b w:val="false"/>
+          <w:bCs w:val="false"/>
+          <w:sz w:val="22"/>
+          <w:u w:val="none"/>
+          <w:lang w:val="en-US"/>
+        </w:rPr>
+      </w:pPr>
+      <w:r>
+        <w:rPr>
+          <w:rFonts w:cs="Arial" w:ascii="Arial" w:hAnsi="Arial"/>
+          <w:b w:val="false"/>
+          <w:bCs w:val="false"/>
+          <w:sz w:val="22"/>
+          <w:u w:val="none"/>
+          <w:lang w:val="en-US"/>
+        </w:rPr>
+        <w:t>Button to view clear text password and hides it again after mouse click release</w:t>
+      </w:r>
+    </w:p>
+    <w:p>
+      <w:pPr>
+        <w:pStyle w:val="Normal"/>
+        <w:numPr>
+          <w:ilvl w:val="0"/>
+          <w:numId w:val="1"/>
+        </w:numPr>
+        <w:spacing w:before="0" w:after="0"/>
+        <w:rPr>
+          <w:rFonts w:ascii="Arial" w:hAnsi="Arial" w:cs="Arial"/>
+          <w:b w:val="false"/>
+          <w:b w:val="false"/>
+          <w:bCs w:val="false"/>
+          <w:sz w:val="22"/>
+          <w:u w:val="none"/>
+          <w:lang w:val="en-US"/>
+        </w:rPr>
+      </w:pPr>
+      <w:r>
+        <w:rPr>
+          <w:rFonts w:cs="Arial" w:ascii="Arial" w:hAnsi="Arial"/>
+          <w:b w:val="false"/>
+          <w:bCs w:val="false"/>
+          <w:sz w:val="22"/>
+          <w:u w:val="none"/>
+          <w:lang w:val="en-US"/>
+        </w:rPr>
+        <w:t>Use of appropriate icons</w:t>
+      </w:r>
+    </w:p>
+    <w:p>
+      <w:pPr>
+        <w:pStyle w:val="Normal"/>
+        <w:ind w:left="-624" w:hanging="0"/>
+        <w:rPr>
+          <w:rFonts w:ascii="Arial" w:hAnsi="Arial" w:cs="Arial"/>
+          <w:b/>
+          <w:b/>
+          <w:bCs/>
+          <w:sz w:val="34"/>
+          <w:lang w:val="en-US"/>
+        </w:rPr>
+      </w:pPr>
+      <w:r>
+        <w:rPr>
+          <w:u w:val="single"/>
+        </w:rPr>
       </w:r>
     </w:p>
     <w:p>
@@ -1965,22 +2199,257 @@
           <w:bCs/>
           <w:sz w:val="34"/>
           <w:u w:val="single"/>
-          <w:lang w:val="en-US"/>
-        </w:rPr>
-      </w:pPr>
+        </w:rPr>
+      </w:pPr>
+      <w:r>
+        <w:drawing>
+          <wp:anchor behindDoc="0" distT="0" distB="0" distL="0" distR="0" simplePos="0" locked="0" layoutInCell="0" allowOverlap="1" relativeHeight="5">
+            <wp:simplePos x="0" y="0"/>
+            <wp:positionH relativeFrom="column">
+              <wp:posOffset>-368300</wp:posOffset>
+            </wp:positionH>
+            <wp:positionV relativeFrom="paragraph">
+              <wp:posOffset>-57150</wp:posOffset>
+            </wp:positionV>
+            <wp:extent cx="2667000" cy="2082165"/>
+            <wp:effectExtent l="0" t="0" r="0" b="0"/>
+            <wp:wrapSquare wrapText="largest"/>
+            <wp:docPr id="3" name="Image3" descr=""/>
+            <wp:cNvGraphicFramePr>
+              <a:graphicFrameLocks xmlns:a="http://schemas.openxmlformats.org/drawingml/2006/main" noChangeAspect="1"/>
+            </wp:cNvGraphicFramePr>
+            <a:graphic xmlns:a="http://schemas.openxmlformats.org/drawingml/2006/main">
+              <a:graphicData uri="http://schemas.openxmlformats.org/drawingml/2006/picture">
+                <pic:pic xmlns:pic="http://schemas.openxmlformats.org/drawingml/2006/picture">
+                  <pic:nvPicPr>
+                    <pic:cNvPr id="3" name="Image3" descr=""/>
+                    <pic:cNvPicPr>
+                      <a:picLocks noChangeAspect="1" noChangeArrowheads="1"/>
+                    </pic:cNvPicPr>
+                  </pic:nvPicPr>
+                  <pic:blipFill>
+                    <a:blip r:embed="rId6"/>
+                    <a:srcRect l="1748" t="0" r="2193" b="2278"/>
+                    <a:stretch>
+                      <a:fillRect/>
+                    </a:stretch>
+                  </pic:blipFill>
+                  <pic:spPr bwMode="auto">
+                    <a:xfrm>
+                      <a:off x="0" y="0"/>
+                      <a:ext cx="2667000" cy="2082165"/>
+                    </a:xfrm>
+                    <a:prstGeom prst="rect">
+                      <a:avLst/>
+                    </a:prstGeom>
+                  </pic:spPr>
+                </pic:pic>
+              </a:graphicData>
+            </a:graphic>
+          </wp:anchor>
+        </w:drawing>
+      </w:r>
       <w:r>
         <w:rPr>
           <w:rFonts w:cs="Arial" w:ascii="Arial" w:hAnsi="Arial"/>
+          <w:b/>
+          <w:bCs/>
+          <w:sz w:val="34"/>
+          <w:u w:val="none"/>
+          <w:lang w:val="en-US"/>
+        </w:rPr>
+        <w:t xml:space="preserve"> </w:t>
+      </w:r>
+      <w:r>
+        <w:rPr>
+          <w:rFonts w:cs="Arial" w:ascii="Arial" w:hAnsi="Arial"/>
+          <w:b/>
+          <w:bCs/>
+          <w:sz w:val="26"/>
+          <w:u w:val="single"/>
+          <w:lang w:val="en-US"/>
+        </w:rPr>
+        <w:t>User management</w:t>
+      </w:r>
+      <w:r>
+        <w:rPr>
+          <w:rFonts w:cs="Arial" w:ascii="Arial" w:hAnsi="Arial"/>
+          <w:b/>
+          <w:bCs/>
+          <w:sz w:val="26"/>
+          <w:u w:val="single"/>
+          <w:lang w:val="en-US"/>
+        </w:rPr>
+        <w:t xml:space="preserve"> </w:t>
+      </w:r>
+      <w:r>
+        <w:rPr>
+          <w:rFonts w:cs="Arial" w:ascii="Arial" w:hAnsi="Arial"/>
+          <w:b/>
+          <w:bCs/>
+          <w:sz w:val="26"/>
+          <w:u w:val="single"/>
+          <w:lang w:val="en-US"/>
+        </w:rPr>
+        <w:t>tab(add user section)</w:t>
+      </w:r>
+      <w:r>
+        <w:rPr>
+          <w:rFonts w:cs="Arial" w:ascii="Arial" w:hAnsi="Arial"/>
+          <w:b w:val="false"/>
+          <w:bCs w:val="false"/>
+          <w:sz w:val="26"/>
+          <w:u w:val="none"/>
+          <w:lang w:val="en-US"/>
+        </w:rPr>
+        <w:t>:</w:t>
+      </w:r>
+    </w:p>
+    <w:p>
+      <w:pPr>
+        <w:pStyle w:val="Normal"/>
+        <w:numPr>
+          <w:ilvl w:val="0"/>
+          <w:numId w:val="2"/>
+        </w:numPr>
+        <w:spacing w:before="0" w:after="0"/>
+        <w:rPr>
+          <w:rFonts w:ascii="Arial" w:hAnsi="Arial" w:cs="Arial"/>
+          <w:b w:val="false"/>
+          <w:b w:val="false"/>
+          <w:bCs w:val="false"/>
+          <w:sz w:val="22"/>
+          <w:u w:val="none"/>
+          <w:lang w:val="en-US"/>
+        </w:rPr>
+      </w:pPr>
+      <w:r>
+        <w:rPr>
+          <w:rFonts w:cs="Arial" w:ascii="Arial" w:hAnsi="Arial"/>
+          <w:b w:val="false"/>
+          <w:bCs w:val="false"/>
+          <w:sz w:val="22"/>
+          <w:u w:val="none"/>
+          <w:lang w:val="en-US"/>
+        </w:rPr>
+        <w:t>S</w:t>
+      </w:r>
+      <w:r>
+        <w:rPr>
+          <w:rFonts w:cs="Arial" w:ascii="Arial" w:hAnsi="Arial"/>
+          <w:b w:val="false"/>
+          <w:bCs w:val="false"/>
+          <w:sz w:val="22"/>
+          <w:u w:val="none"/>
+          <w:lang w:val="en-US"/>
+        </w:rPr>
+        <w:t>imple GUI and clear flow to the user</w:t>
+      </w:r>
+    </w:p>
+    <w:p>
+      <w:pPr>
+        <w:pStyle w:val="Normal"/>
+        <w:numPr>
+          <w:ilvl w:val="0"/>
+          <w:numId w:val="2"/>
+        </w:numPr>
+        <w:spacing w:before="0" w:after="0"/>
+        <w:rPr/>
+      </w:pPr>
+      <w:r>
+        <w:rPr>
+          <w:rFonts w:cs="Arial" w:ascii="Arial" w:hAnsi="Arial"/>
+          <w:b w:val="false"/>
+          <w:bCs w:val="false"/>
+          <w:sz w:val="22"/>
+          <w:u w:val="none"/>
+          <w:lang w:val="en-US"/>
+        </w:rPr>
+        <w:t>Appropriate error messages for invalid inputs</w:t>
+      </w:r>
+    </w:p>
+    <w:p>
+      <w:pPr>
+        <w:pStyle w:val="Normal"/>
+        <w:numPr>
+          <w:ilvl w:val="0"/>
+          <w:numId w:val="2"/>
+        </w:numPr>
+        <w:spacing w:before="0" w:after="0"/>
+        <w:rPr/>
+      </w:pPr>
+      <w:r>
+        <w:rPr>
+          <w:rFonts w:cs="Arial" w:ascii="Arial" w:hAnsi="Arial"/>
+          <w:b w:val="false"/>
+          <w:bCs w:val="false"/>
+          <w:sz w:val="22"/>
+          <w:u w:val="none"/>
+          <w:lang w:val="en-US"/>
+        </w:rPr>
+        <w:t>The use of dialog to ask questions</w:t>
+      </w:r>
+    </w:p>
+    <w:p>
+      <w:pPr>
+        <w:pStyle w:val="Normal"/>
+        <w:numPr>
+          <w:ilvl w:val="0"/>
+          <w:numId w:val="2"/>
+        </w:numPr>
+        <w:spacing w:before="0" w:after="0"/>
+        <w:rPr/>
+      </w:pPr>
+      <w:r>
+        <w:rPr>
+          <w:rFonts w:cs="Arial" w:ascii="Arial" w:hAnsi="Arial"/>
+          <w:b w:val="false"/>
+          <w:bCs w:val="false"/>
+          <w:sz w:val="22"/>
+          <w:u w:val="none"/>
+          <w:lang w:val="en-US"/>
+        </w:rPr>
+        <w:t>Simple form to add a password</w:t>
+      </w:r>
+    </w:p>
+    <w:p>
+      <w:pPr>
+        <w:pStyle w:val="Normal"/>
+        <w:numPr>
+          <w:ilvl w:val="0"/>
+          <w:numId w:val="2"/>
+        </w:numPr>
+        <w:spacing w:before="0" w:after="0"/>
+        <w:rPr/>
+      </w:pPr>
+      <w:r>
+        <w:rPr>
+          <w:rFonts w:cs="Arial" w:ascii="Arial" w:hAnsi="Arial"/>
+          <w:b w:val="false"/>
+          <w:bCs w:val="false"/>
+          <w:sz w:val="22"/>
+          <w:u w:val="none"/>
+          <w:lang w:val="en-US"/>
+        </w:rPr>
+        <w:t>Allow the user to cancel the addition process of the new user at the last step</w:t>
+      </w:r>
+    </w:p>
+    <w:p>
+      <w:pPr>
+        <w:pStyle w:val="Normal"/>
+        <w:ind w:left="-624" w:hanging="0"/>
+        <w:rPr>
+          <w:rFonts w:ascii="Arial" w:hAnsi="Arial" w:cs="Arial"/>
+          <w:b/>
           <w:b/>
           <w:bCs/>
           <w:sz w:val="34"/>
           <w:u w:val="single"/>
-          <w:lang w:val="en-US"/>
-        </w:rPr>
-      </w:r>
-      <w:bookmarkStart w:id="0" w:name="_GoBack"/>
-      <w:bookmarkStart w:id="1" w:name="_GoBack"/>
-      <w:bookmarkEnd w:id="1"/>
+        </w:rPr>
+      </w:pPr>
+      <w:r>
+        <w:rPr/>
+      </w:r>
     </w:p>
     <w:p>
       <w:pPr>
@@ -1996,15 +2465,115 @@
         </w:rPr>
       </w:pPr>
       <w:r>
-        <w:rPr>
-          <w:rFonts w:cs="Arial" w:ascii="Arial" w:hAnsi="Arial"/>
+        <w:rPr/>
+      </w:r>
+    </w:p>
+    <w:p>
+      <w:pPr>
+        <w:pStyle w:val="Normal"/>
+        <w:ind w:left="-624" w:hanging="0"/>
+        <w:rPr>
+          <w:rFonts w:ascii="Arial" w:hAnsi="Arial" w:cs="Arial"/>
+          <w:b/>
           <w:b/>
           <w:bCs/>
           <w:sz w:val="34"/>
           <w:u w:val="single"/>
-          <w:lang w:val="en-US"/>
-        </w:rPr>
-        <w:t>6. IPO:</w:t>
+        </w:rPr>
+      </w:pPr>
+      <w:r>
+        <w:rPr/>
+        <w:drawing>
+          <wp:anchor behindDoc="0" distT="0" distB="0" distL="0" distR="0" simplePos="0" locked="0" layoutInCell="0" allowOverlap="1" relativeHeight="4">
+            <wp:simplePos x="0" y="0"/>
+            <wp:positionH relativeFrom="column">
+              <wp:posOffset>3452495</wp:posOffset>
+            </wp:positionH>
+            <wp:positionV relativeFrom="paragraph">
+              <wp:posOffset>107315</wp:posOffset>
+            </wp:positionV>
+            <wp:extent cx="1913255" cy="1269365"/>
+            <wp:effectExtent l="0" t="0" r="0" b="0"/>
+            <wp:wrapSquare wrapText="largest"/>
+            <wp:docPr id="4" name="Image4" descr=""/>
+            <wp:cNvGraphicFramePr>
+              <a:graphicFrameLocks xmlns:a="http://schemas.openxmlformats.org/drawingml/2006/main" noChangeAspect="1"/>
+            </wp:cNvGraphicFramePr>
+            <a:graphic xmlns:a="http://schemas.openxmlformats.org/drawingml/2006/main">
+              <a:graphicData uri="http://schemas.openxmlformats.org/drawingml/2006/picture">
+                <pic:pic xmlns:pic="http://schemas.openxmlformats.org/drawingml/2006/picture">
+                  <pic:nvPicPr>
+                    <pic:cNvPr id="4" name="Image4" descr=""/>
+                    <pic:cNvPicPr>
+                      <a:picLocks noChangeAspect="1" noChangeArrowheads="1"/>
+                    </pic:cNvPicPr>
+                  </pic:nvPicPr>
+                  <pic:blipFill>
+                    <a:blip r:embed="rId7"/>
+                    <a:srcRect l="0" t="0" r="2031" b="3099"/>
+                    <a:stretch>
+                      <a:fillRect/>
+                    </a:stretch>
+                  </pic:blipFill>
+                  <pic:spPr bwMode="auto">
+                    <a:xfrm>
+                      <a:off x="0" y="0"/>
+                      <a:ext cx="1913255" cy="1269365"/>
+                    </a:xfrm>
+                    <a:prstGeom prst="rect">
+                      <a:avLst/>
+                    </a:prstGeom>
+                  </pic:spPr>
+                </pic:pic>
+              </a:graphicData>
+            </a:graphic>
+          </wp:anchor>
+        </w:drawing>
+        <w:drawing>
+          <wp:anchor behindDoc="0" distT="0" distB="0" distL="0" distR="0" simplePos="0" locked="0" layoutInCell="0" allowOverlap="1" relativeHeight="6">
+            <wp:simplePos x="0" y="0"/>
+            <wp:positionH relativeFrom="column">
+              <wp:posOffset>507365</wp:posOffset>
+            </wp:positionH>
+            <wp:positionV relativeFrom="paragraph">
+              <wp:posOffset>111125</wp:posOffset>
+            </wp:positionV>
+            <wp:extent cx="2641600" cy="1299210"/>
+            <wp:effectExtent l="0" t="0" r="0" b="0"/>
+            <wp:wrapSquare wrapText="largest"/>
+            <wp:docPr id="5" name="Image5" descr=""/>
+            <wp:cNvGraphicFramePr>
+              <a:graphicFrameLocks xmlns:a="http://schemas.openxmlformats.org/drawingml/2006/main" noChangeAspect="1"/>
+            </wp:cNvGraphicFramePr>
+            <a:graphic xmlns:a="http://schemas.openxmlformats.org/drawingml/2006/main">
+              <a:graphicData uri="http://schemas.openxmlformats.org/drawingml/2006/picture">
+                <pic:pic xmlns:pic="http://schemas.openxmlformats.org/drawingml/2006/picture">
+                  <pic:nvPicPr>
+                    <pic:cNvPr id="5" name="Image5" descr=""/>
+                    <pic:cNvPicPr>
+                      <a:picLocks noChangeAspect="1" noChangeArrowheads="1"/>
+                    </pic:cNvPicPr>
+                  </pic:nvPicPr>
+                  <pic:blipFill>
+                    <a:blip r:embed="rId8"/>
+                    <a:stretch>
+                      <a:fillRect/>
+                    </a:stretch>
+                  </pic:blipFill>
+                  <pic:spPr bwMode="auto">
+                    <a:xfrm>
+                      <a:off x="0" y="0"/>
+                      <a:ext cx="2641600" cy="1299210"/>
+                    </a:xfrm>
+                    <a:prstGeom prst="rect">
+                      <a:avLst/>
+                    </a:prstGeom>
+                  </pic:spPr>
+                </pic:pic>
+              </a:graphicData>
+            </a:graphic>
+          </wp:anchor>
+        </w:drawing>
       </w:r>
     </w:p>
     <w:p>
@@ -2021,13 +2590,89 @@
         </w:rPr>
       </w:pPr>
       <w:r>
-        <w:rPr>
-          <w:rFonts w:cs="Arial" w:ascii="Arial" w:hAnsi="Arial"/>
+        <w:rPr/>
+      </w:r>
+    </w:p>
+    <w:p>
+      <w:pPr>
+        <w:pStyle w:val="Normal"/>
+        <w:ind w:left="-624" w:hanging="0"/>
+        <w:rPr>
+          <w:rFonts w:ascii="Arial" w:hAnsi="Arial" w:cs="Arial"/>
+          <w:b/>
           <w:b/>
           <w:bCs/>
           <w:sz w:val="34"/>
           <w:u w:val="single"/>
         </w:rPr>
+      </w:pPr>
+      <w:r>
+        <w:rPr/>
+      </w:r>
+    </w:p>
+    <w:p>
+      <w:pPr>
+        <w:pStyle w:val="Normal"/>
+        <w:ind w:left="-624" w:hanging="0"/>
+        <w:rPr>
+          <w:rFonts w:ascii="Arial" w:hAnsi="Arial" w:cs="Arial"/>
+          <w:b/>
+          <w:b/>
+          <w:bCs/>
+          <w:sz w:val="34"/>
+          <w:u w:val="single"/>
+        </w:rPr>
+      </w:pPr>
+      <w:r>
+        <w:rPr/>
+      </w:r>
+    </w:p>
+    <w:p>
+      <w:pPr>
+        <w:pStyle w:val="Normal"/>
+        <w:ind w:left="-624" w:hanging="0"/>
+        <w:rPr>
+          <w:rFonts w:ascii="Arial" w:hAnsi="Arial" w:cs="Arial"/>
+          <w:b/>
+          <w:b/>
+          <w:bCs/>
+          <w:sz w:val="34"/>
+          <w:u w:val="single"/>
+        </w:rPr>
+      </w:pPr>
+      <w:r>
+        <w:rPr>
+          <w:rFonts w:cs="Arial" w:ascii="Arial" w:hAnsi="Arial"/>
+          <w:b/>
+          <w:bCs/>
+          <w:sz w:val="34"/>
+          <w:u w:val="single"/>
+          <w:lang w:val="en-US"/>
+        </w:rPr>
+        <w:t>6. IPO:</w:t>
+      </w:r>
+    </w:p>
+    <w:p>
+      <w:pPr>
+        <w:pStyle w:val="Normal"/>
+        <w:ind w:left="-624" w:hanging="0"/>
+        <w:rPr>
+          <w:rFonts w:ascii="Arial" w:hAnsi="Arial" w:cs="Arial"/>
+          <w:b/>
+          <w:b/>
+          <w:bCs/>
+          <w:sz w:val="34"/>
+          <w:u w:val="single"/>
+        </w:rPr>
+      </w:pPr>
+      <w:r>
+        <w:rPr>
+          <w:rFonts w:cs="Arial" w:ascii="Arial" w:hAnsi="Arial"/>
+          <w:b/>
+          <w:bCs/>
+          <w:sz w:val="34"/>
+          <w:u w:val="single"/>
+        </w:rPr>
       </w:r>
     </w:p>
     <w:p>
@@ -2060,7 +2705,7 @@
       </w:r>
     </w:p>
     <w:sectPr>
-      <w:headerReference w:type="default" r:id="rId5"/>
+      <w:headerReference w:type="default" r:id="rId9"/>
       <w:type w:val="nextPage"/>
       <w:pgSz w:w="11906" w:h="16838"/>
       <w:pgMar w:left="1440" w:right="772" w:gutter="0" w:header="567" w:top="907" w:footer="0" w:bottom="567"/>
@@ -2086,6 +2731,503 @@
     </w:r>
   </w:p>
 </w:hdr>
+</file>
+
+<file path=word/numbering.xml><?xml version="1.0" encoding="utf-8"?>
+<w:numbering xmlns:w="http://schemas.openxmlformats.org/wordprocessingml/2006/main" xmlns:o="urn:schemas-microsoft-com:office:office" xmlns:r="http://schemas.openxmlformats.org/officeDocument/2006/relationships" xmlns:v="urn:schemas-microsoft-com:vml" xmlns:mc="http://schemas.openxmlformats.org/markup-compatibility/2006" xmlns:w14="http://schemas.microsoft.com/office/word/2010/wordml" mc:Ignorable="w14">
+  <w:abstractNum w:abstractNumId="1">
+    <w:lvl w:ilvl="0">
+      <w:start w:val="1"/>
+      <w:numFmt w:val="bullet"/>
+      <w:lvlText w:val=""/>
+      <w:lvlJc w:val="left"/>
+      <w:pPr>
+        <w:tabs>
+          <w:tab w:val="num" w:pos="2880"/>
+        </w:tabs>
+        <w:ind w:left="2880" w:hanging="360"/>
+      </w:pPr>
+      <w:rPr>
+        <w:rFonts w:ascii="Symbol" w:hAnsi="Symbol" w:cs="Symbol" w:hint="default"/>
+        <w:sz w:val="22"/>
+        <w:u w:val="none"/>
+        <w:b w:val="false"/>
+        <w:szCs w:val="22"/>
+        <w:bCs w:val="false"/>
+      </w:rPr>
+    </w:lvl>
+    <w:lvl w:ilvl="1">
+      <w:start w:val="1"/>
+      <w:numFmt w:val="bullet"/>
+      <w:lvlText w:val="◦"/>
+      <w:lvlJc w:val="left"/>
+      <w:pPr>
+        <w:tabs>
+          <w:tab w:val="num" w:pos="3240"/>
+        </w:tabs>
+        <w:ind w:left="3240" w:hanging="360"/>
+      </w:pPr>
+      <w:rPr>
+        <w:rFonts w:ascii="OpenSymbol" w:hAnsi="OpenSymbol" w:cs="OpenSymbol" w:hint="default"/>
+        <w:sz w:val="22"/>
+        <w:u w:val="none"/>
+        <w:b w:val="false"/>
+        <w:szCs w:val="22"/>
+        <w:bCs w:val="false"/>
+      </w:rPr>
+    </w:lvl>
+    <w:lvl w:ilvl="2">
+      <w:start w:val="1"/>
+      <w:numFmt w:val="bullet"/>
+      <w:lvlText w:val="▪"/>
+      <w:lvlJc w:val="left"/>
+      <w:pPr>
+        <w:tabs>
+          <w:tab w:val="num" w:pos="3600"/>
+        </w:tabs>
+        <w:ind w:left="3600" w:hanging="360"/>
+      </w:pPr>
+      <w:rPr>
+        <w:rFonts w:ascii="OpenSymbol" w:hAnsi="OpenSymbol" w:cs="OpenSymbol" w:hint="default"/>
+        <w:sz w:val="22"/>
+        <w:u w:val="none"/>
+        <w:b w:val="false"/>
+        <w:szCs w:val="22"/>
+        <w:bCs w:val="false"/>
+      </w:rPr>
+    </w:lvl>
+    <w:lvl w:ilvl="3">
+      <w:start w:val="1"/>
+      <w:numFmt w:val="bullet"/>
+      <w:lvlText w:val=""/>
+      <w:lvlJc w:val="left"/>
+      <w:pPr>
+        <w:tabs>
+          <w:tab w:val="num" w:pos="3960"/>
+        </w:tabs>
+        <w:ind w:left="3960" w:hanging="360"/>
+      </w:pPr>
+      <w:rPr>
+        <w:rFonts w:ascii="Symbol" w:hAnsi="Symbol" w:cs="Symbol" w:hint="default"/>
+        <w:sz w:val="22"/>
+        <w:u w:val="none"/>
+        <w:b w:val="false"/>
+        <w:szCs w:val="22"/>
+        <w:bCs w:val="false"/>
+      </w:rPr>
+    </w:lvl>
+    <w:lvl w:ilvl="4">
+      <w:start w:val="1"/>
+      <w:numFmt w:val="bullet"/>
+      <w:lvlText w:val="◦"/>
+      <w:lvlJc w:val="left"/>
+      <w:pPr>
+        <w:tabs>
+          <w:tab w:val="num" w:pos="4320"/>
+        </w:tabs>
+        <w:ind w:left="4320" w:hanging="360"/>
+      </w:pPr>
+      <w:rPr>
+        <w:rFonts w:ascii="OpenSymbol" w:hAnsi="OpenSymbol" w:cs="OpenSymbol" w:hint="default"/>
+        <w:sz w:val="22"/>
+        <w:u w:val="none"/>
+        <w:b w:val="false"/>
+        <w:szCs w:val="22"/>
+        <w:bCs w:val="false"/>
+      </w:rPr>
+    </w:lvl>
+    <w:lvl w:ilvl="5">
+      <w:start w:val="1"/>
+      <w:numFmt w:val="bullet"/>
+      <w:lvlText w:val="▪"/>
+      <w:lvlJc w:val="left"/>
+      <w:pPr>
+        <w:tabs>
+          <w:tab w:val="num" w:pos="4680"/>
+        </w:tabs>
+        <w:ind w:left="4680" w:hanging="360"/>
+      </w:pPr>
+      <w:rPr>
+        <w:rFonts w:ascii="OpenSymbol" w:hAnsi="OpenSymbol" w:cs="OpenSymbol" w:hint="default"/>
+        <w:sz w:val="22"/>
+        <w:u w:val="none"/>
+        <w:b w:val="false"/>
+        <w:szCs w:val="22"/>
+        <w:bCs w:val="false"/>
+      </w:rPr>
+    </w:lvl>
+    <w:lvl w:ilvl="6">
+      <w:start w:val="1"/>
+      <w:numFmt w:val="bullet"/>
+      <w:lvlText w:val=""/>
+      <w:lvlJc w:val="left"/>
+      <w:pPr>
+        <w:tabs>
+          <w:tab w:val="num" w:pos="5040"/>
+        </w:tabs>
+        <w:ind w:left="5040" w:hanging="360"/>
+      </w:pPr>
+      <w:rPr>
+        <w:rFonts w:ascii="Symbol" w:hAnsi="Symbol" w:cs="Symbol" w:hint="default"/>
+        <w:sz w:val="22"/>
+        <w:u w:val="none"/>
+        <w:b w:val="false"/>
+        <w:szCs w:val="22"/>
+        <w:bCs w:val="false"/>
+      </w:rPr>
+    </w:lvl>
+    <w:lvl w:ilvl="7">
+      <w:start w:val="1"/>
+      <w:numFmt w:val="bullet"/>
+      <w:lvlText w:val="◦"/>
+      <w:lvlJc w:val="left"/>
+      <w:pPr>
+        <w:tabs>
+          <w:tab w:val="num" w:pos="5400"/>
+        </w:tabs>
+        <w:ind w:left="5400" w:hanging="360"/>
+      </w:pPr>
+      <w:rPr>
+        <w:rFonts w:ascii="OpenSymbol" w:hAnsi="OpenSymbol" w:cs="OpenSymbol" w:hint="default"/>
+        <w:sz w:val="22"/>
+        <w:u w:val="none"/>
+        <w:b w:val="false"/>
+        <w:szCs w:val="22"/>
+        <w:bCs w:val="false"/>
+      </w:rPr>
+    </w:lvl>
+    <w:lvl w:ilvl="8">
+      <w:start w:val="1"/>
+      <w:numFmt w:val="bullet"/>
+      <w:lvlText w:val="▪"/>
+      <w:lvlJc w:val="left"/>
+      <w:pPr>
+        <w:tabs>
+          <w:tab w:val="num" w:pos="5760"/>
+        </w:tabs>
+        <w:ind w:left="5760" w:hanging="360"/>
+      </w:pPr>
+      <w:rPr>
+        <w:rFonts w:ascii="OpenSymbol" w:hAnsi="OpenSymbol" w:cs="OpenSymbol" w:hint="default"/>
+        <w:sz w:val="22"/>
+        <w:u w:val="none"/>
+        <w:b w:val="false"/>
+        <w:szCs w:val="22"/>
+        <w:bCs w:val="false"/>
+      </w:rPr>
+    </w:lvl>
+  </w:abstractNum>
+  <w:abstractNum w:abstractNumId="2">
+    <w:lvl w:ilvl="0">
+      <w:start w:val="1"/>
+      <w:numFmt w:val="bullet"/>
+      <w:lvlText w:val=""/>
+      <w:lvlJc w:val="left"/>
+      <w:pPr>
+        <w:tabs>
+          <w:tab w:val="num" w:pos="720"/>
+        </w:tabs>
+        <w:ind w:left="720" w:hanging="360"/>
+      </w:pPr>
+      <w:rPr>
+        <w:rFonts w:ascii="Symbol" w:hAnsi="Symbol" w:cs="Symbol" w:hint="default"/>
+        <w:sz w:val="22"/>
+        <w:u w:val="none"/>
+        <w:b w:val="false"/>
+        <w:szCs w:val="22"/>
+        <w:bCs w:val="false"/>
+      </w:rPr>
+    </w:lvl>
+    <w:lvl w:ilvl="1">
+      <w:start w:val="1"/>
+      <w:numFmt w:val="bullet"/>
+      <w:lvlText w:val="◦"/>
+      <w:lvlJc w:val="left"/>
+      <w:pPr>
+        <w:tabs>
+          <w:tab w:val="num" w:pos="1080"/>
+        </w:tabs>
+        <w:ind w:left="1080" w:hanging="360"/>
+      </w:pPr>
+      <w:rPr>
+        <w:rFonts w:ascii="OpenSymbol" w:hAnsi="OpenSymbol" w:cs="OpenSymbol" w:hint="default"/>
+        <w:sz w:val="22"/>
+        <w:u w:val="none"/>
+        <w:b w:val="false"/>
+        <w:szCs w:val="22"/>
+        <w:bCs w:val="false"/>
+      </w:rPr>
+    </w:lvl>
+    <w:lvl w:ilvl="2">
+      <w:start w:val="1"/>
+      <w:numFmt w:val="bullet"/>
+      <w:lvlText w:val="▪"/>
+      <w:lvlJc w:val="left"/>
+      <w:pPr>
+        <w:tabs>
+          <w:tab w:val="num" w:pos="1440"/>
+        </w:tabs>
+        <w:ind w:left="1440" w:hanging="360"/>
+      </w:pPr>
+      <w:rPr>
+        <w:rFonts w:ascii="OpenSymbol" w:hAnsi="OpenSymbol" w:cs="OpenSymbol" w:hint="default"/>
+        <w:sz w:val="22"/>
+        <w:u w:val="none"/>
+        <w:b w:val="false"/>
+        <w:szCs w:val="22"/>
+        <w:bCs w:val="false"/>
+      </w:rPr>
+    </w:lvl>
+    <w:lvl w:ilvl="3">
+      <w:start w:val="1"/>
+      <w:numFmt w:val="bullet"/>
+      <w:lvlText w:val=""/>
+      <w:lvlJc w:val="left"/>
+      <w:pPr>
+        <w:tabs>
+          <w:tab w:val="num" w:pos="1800"/>
+        </w:tabs>
+        <w:ind w:left="1800" w:hanging="360"/>
+      </w:pPr>
+      <w:rPr>
+        <w:rFonts w:ascii="Symbol" w:hAnsi="Symbol" w:cs="Symbol" w:hint="default"/>
+        <w:sz w:val="22"/>
+        <w:u w:val="none"/>
+        <w:b w:val="false"/>
+        <w:szCs w:val="22"/>
+        <w:bCs w:val="false"/>
+      </w:rPr>
+    </w:lvl>
+    <w:lvl w:ilvl="4">
+      <w:start w:val="1"/>
+      <w:numFmt w:val="bullet"/>
+      <w:lvlText w:val="◦"/>
+      <w:lvlJc w:val="left"/>
+      <w:pPr>
+        <w:tabs>
+          <w:tab w:val="num" w:pos="2160"/>
+        </w:tabs>
+        <w:ind w:left="2160" w:hanging="360"/>
+      </w:pPr>
+      <w:rPr>
+        <w:rFonts w:ascii="OpenSymbol" w:hAnsi="OpenSymbol" w:cs="OpenSymbol" w:hint="default"/>
+        <w:sz w:val="22"/>
+        <w:u w:val="none"/>
+        <w:b w:val="false"/>
+        <w:szCs w:val="22"/>
+        <w:bCs w:val="false"/>
+      </w:rPr>
+    </w:lvl>
+    <w:lvl w:ilvl="5">
+      <w:start w:val="1"/>
+      <w:numFmt w:val="bullet"/>
+      <w:lvlText w:val="▪"/>
+      <w:lvlJc w:val="left"/>
+      <w:pPr>
+        <w:tabs>
+          <w:tab w:val="num" w:pos="2520"/>
+        </w:tabs>
+        <w:ind w:left="2520" w:hanging="360"/>
+      </w:pPr>
+      <w:rPr>
+        <w:rFonts w:ascii="OpenSymbol" w:hAnsi="OpenSymbol" w:cs="OpenSymbol" w:hint="default"/>
+        <w:sz w:val="22"/>
+        <w:u w:val="none"/>
+        <w:b w:val="false"/>
+        <w:szCs w:val="22"/>
+        <w:bCs w:val="false"/>
+      </w:rPr>
+    </w:lvl>
+    <w:lvl w:ilvl="6">
+      <w:start w:val="1"/>
+      <w:numFmt w:val="bullet"/>
+      <w:lvlText w:val=""/>
+      <w:lvlJc w:val="left"/>
+      <w:pPr>
+        <w:tabs>
+          <w:tab w:val="num" w:pos="2880"/>
+        </w:tabs>
+        <w:ind w:left="2880" w:hanging="360"/>
+      </w:pPr>
+      <w:rPr>
+        <w:rFonts w:ascii="Symbol" w:hAnsi="Symbol" w:cs="Symbol" w:hint="default"/>
+        <w:sz w:val="22"/>
+        <w:u w:val="none"/>
+        <w:b w:val="false"/>
+        <w:szCs w:val="22"/>
+        <w:bCs w:val="false"/>
+      </w:rPr>
+    </w:lvl>
+    <w:lvl w:ilvl="7">
+      <w:start w:val="1"/>
+      <w:numFmt w:val="bullet"/>
+      <w:lvlText w:val="◦"/>
+      <w:lvlJc w:val="left"/>
+      <w:pPr>
+        <w:tabs>
+          <w:tab w:val="num" w:pos="3240"/>
+        </w:tabs>
+        <w:ind w:left="3240" w:hanging="360"/>
+      </w:pPr>
+      <w:rPr>
+        <w:rFonts w:ascii="OpenSymbol" w:hAnsi="OpenSymbol" w:cs="OpenSymbol" w:hint="default"/>
+        <w:sz w:val="22"/>
+        <w:u w:val="none"/>
+        <w:b w:val="false"/>
+        <w:szCs w:val="22"/>
+        <w:bCs w:val="false"/>
+      </w:rPr>
+    </w:lvl>
+    <w:lvl w:ilvl="8">
+      <w:start w:val="1"/>
+      <w:numFmt w:val="bullet"/>
+      <w:lvlText w:val="▪"/>
+      <w:lvlJc w:val="left"/>
+      <w:pPr>
+        <w:tabs>
+          <w:tab w:val="num" w:pos="3600"/>
+        </w:tabs>
+        <w:ind w:left="3600" w:hanging="360"/>
+      </w:pPr>
+      <w:rPr>
+        <w:rFonts w:ascii="OpenSymbol" w:hAnsi="OpenSymbol" w:cs="OpenSymbol" w:hint="default"/>
+        <w:sz w:val="22"/>
+        <w:u w:val="none"/>
+        <w:b w:val="false"/>
+        <w:szCs w:val="22"/>
+        <w:bCs w:val="false"/>
+      </w:rPr>
+    </w:lvl>
+  </w:abstractNum>
+  <w:abstractNum w:abstractNumId="3">
+    <w:lvl w:ilvl="0">
+      <w:start w:val="1"/>
+      <w:numFmt w:val="none"/>
+      <w:suff w:val="nothing"/>
+      <w:lvlText w:val=""/>
+      <w:lvlJc w:val="left"/>
+      <w:pPr>
+        <w:tabs>
+          <w:tab w:val="num" w:pos="0"/>
+        </w:tabs>
+        <w:ind w:left="0" w:hanging="0"/>
+      </w:pPr>
+    </w:lvl>
+    <w:lvl w:ilvl="1">
+      <w:start w:val="1"/>
+      <w:numFmt w:val="none"/>
+      <w:suff w:val="nothing"/>
+      <w:lvlText w:val=""/>
+      <w:lvlJc w:val="left"/>
+      <w:pPr>
+        <w:tabs>
+          <w:tab w:val="num" w:pos="0"/>
+        </w:tabs>
+        <w:ind w:left="0" w:hanging="0"/>
+      </w:pPr>
+    </w:lvl>
+    <w:lvl w:ilvl="2">
+      <w:start w:val="1"/>
+      <w:numFmt w:val="none"/>
+      <w:suff w:val="nothing"/>
+      <w:lvlText w:val=""/>
+      <w:lvlJc w:val="left"/>
+      <w:pPr>
+        <w:tabs>
+          <w:tab w:val="num" w:pos="0"/>
+        </w:tabs>
+        <w:ind w:left="0" w:hanging="0"/>
+      </w:pPr>
+    </w:lvl>
+    <w:lvl w:ilvl="3">
+      <w:start w:val="1"/>
+      <w:numFmt w:val="none"/>
+      <w:suff w:val="nothing"/>
+      <w:lvlText w:val=""/>
+      <w:lvlJc w:val="left"/>
+      <w:pPr>
+        <w:tabs>
+          <w:tab w:val="num" w:pos="0"/>
+        </w:tabs>
+        <w:ind w:left="0" w:hanging="0"/>
+      </w:pPr>
+    </w:lvl>
+    <w:lvl w:ilvl="4">
+      <w:start w:val="1"/>
+      <w:numFmt w:val="none"/>
+      <w:suff w:val="nothing"/>
+      <w:lvlText w:val=""/>
+      <w:lvlJc w:val="left"/>
+      <w:pPr>
+        <w:tabs>
+          <w:tab w:val="num" w:pos="0"/>
+        </w:tabs>
+        <w:ind w:left="0" w:hanging="0"/>
+      </w:pPr>
+    </w:lvl>
+    <w:lvl w:ilvl="5">
+      <w:start w:val="1"/>
+      <w:numFmt w:val="none"/>
+      <w:suff w:val="nothing"/>
+      <w:lvlText w:val=""/>
+      <w:lvlJc w:val="left"/>
+      <w:pPr>
+        <w:tabs>
+          <w:tab w:val="num" w:pos="0"/>
+        </w:tabs>
+        <w:ind w:left="0" w:hanging="0"/>
+      </w:pPr>
+    </w:lvl>
+    <w:lvl w:ilvl="6">
+      <w:start w:val="1"/>
+      <w:numFmt w:val="none"/>
+      <w:suff w:val="nothing"/>
+      <w:lvlText w:val=""/>
+      <w:lvlJc w:val="left"/>
+      <w:pPr>
+        <w:tabs>
+          <w:tab w:val="num" w:pos="0"/>
+        </w:tabs>
+        <w:ind w:left="0" w:hanging="0"/>
+      </w:pPr>
+    </w:lvl>
+    <w:lvl w:ilvl="7">
+      <w:start w:val="1"/>
+      <w:numFmt w:val="none"/>
+      <w:suff w:val="nothing"/>
+      <w:lvlText w:val=""/>
+      <w:lvlJc w:val="left"/>
+      <w:pPr>
+        <w:tabs>
+          <w:tab w:val="num" w:pos="0"/>
+        </w:tabs>
+        <w:ind w:left="0" w:hanging="0"/>
+      </w:pPr>
+    </w:lvl>
+    <w:lvl w:ilvl="8">
+      <w:start w:val="1"/>
+      <w:numFmt w:val="none"/>
+      <w:suff w:val="nothing"/>
+      <w:lvlText w:val=""/>
+      <w:lvlJc w:val="left"/>
+      <w:pPr>
+        <w:tabs>
+          <w:tab w:val="num" w:pos="0"/>
+        </w:tabs>
+        <w:ind w:left="0" w:hanging="0"/>
+      </w:pPr>
+    </w:lvl>
+  </w:abstractNum>
+  <w:num w:numId="1">
+    <w:abstractNumId w:val="1"/>
+  </w:num>
+  <w:num w:numId="2">
+    <w:abstractNumId w:val="2"/>
+  </w:num>
+  <w:num w:numId="3">
+    <w:abstractNumId w:val="3"/>
+  </w:num>
+</w:numbering>
 </file>
 
 <file path=word/styles.xml><?xml version="1.0" encoding="utf-8"?>
@@ -2520,6 +3662,18 @@
       <w:color w:val="000080"/>
       <w:u w:val="single"/>
       <w:lang w:val="zxx" w:eastAsia="zxx" w:bidi="zxx"/>
+    </w:rPr>
+  </w:style>
+  <w:style w:type="character" w:styleId="Bullets">
+    <w:name w:val="Bullets"/>
+    <w:qFormat/>
+    <w:rPr>
+      <w:rFonts w:ascii="OpenSymbol" w:hAnsi="OpenSymbol" w:eastAsia="OpenSymbol" w:cs="OpenSymbol"/>
+      <w:b w:val="false"/>
+      <w:bCs w:val="false"/>
+      <w:sz w:val="22"/>
+      <w:szCs w:val="22"/>
+      <w:u w:val="none"/>
     </w:rPr>
   </w:style>
   <w:style w:type="paragraph" w:styleId="Heading" w:customStyle="1">

</xml_diff>